<commit_message>
Change email address in CV
</commit_message>
<xml_diff>
--- a/pdf/Kai_Wang_CV.docx
+++ b/pdf/Kai_Wang_CV.docx
@@ -1,6 +1,6 @@
 
 <file path=word/document.xml><?xml version="1.0" encoding="utf-8"?>
-<w:document xmlns:wpc="http://schemas.microsoft.com/office/word/2010/wordprocessingCanvas" xmlns:mo="http://schemas.microsoft.com/office/mac/office/2008/main" xmlns:mc="http://schemas.openxmlformats.org/markup-compatibility/2006" xmlns:mv="urn:schemas-microsoft-com:mac:vml" xmlns:o="urn:schemas-microsoft-com:office:office" xmlns:r="http://schemas.openxmlformats.org/officeDocument/2006/relationships" xmlns:m="http://schemas.openxmlformats.org/officeDocument/2006/math" xmlns:v="urn:schemas-microsoft-com:vml" xmlns:wp14="http://schemas.microsoft.com/office/word/2010/wordprocessingDrawing" xmlns:wp="http://schemas.openxmlformats.org/drawingml/2006/wordprocessingDrawing" xmlns:w10="urn:schemas-microsoft-com:office:word" xmlns:w="http://schemas.openxmlformats.org/wordprocessingml/2006/main" xmlns:w14="http://schemas.microsoft.com/office/word/2010/wordml" xmlns:w15="http://schemas.microsoft.com/office/word/2012/wordml" xmlns:wpg="http://schemas.microsoft.com/office/word/2010/wordprocessingGroup" xmlns:wpi="http://schemas.microsoft.com/office/word/2010/wordprocessingInk" xmlns:wne="http://schemas.microsoft.com/office/word/2006/wordml" xmlns:wps="http://schemas.microsoft.com/office/word/2010/wordprocessingShape" mc:Ignorable="w14 w15 wp14">
+<w:document xmlns:wpc="http://schemas.microsoft.com/office/word/2010/wordprocessingCanvas" xmlns:cx="http://schemas.microsoft.com/office/drawing/2014/chartex" xmlns:cx1="http://schemas.microsoft.com/office/drawing/2015/9/8/chartex" xmlns:cx2="http://schemas.microsoft.com/office/drawing/2015/10/21/chartex" xmlns:cx3="http://schemas.microsoft.com/office/drawing/2016/5/9/chartex" xmlns:cx4="http://schemas.microsoft.com/office/drawing/2016/5/10/chartex" xmlns:cx5="http://schemas.microsoft.com/office/drawing/2016/5/11/chartex" xmlns:cx6="http://schemas.microsoft.com/office/drawing/2016/5/12/chartex" xmlns:cx7="http://schemas.microsoft.com/office/drawing/2016/5/13/chartex" xmlns:cx8="http://schemas.microsoft.com/office/drawing/2016/5/14/chartex" xmlns:mc="http://schemas.openxmlformats.org/markup-compatibility/2006" xmlns:aink="http://schemas.microsoft.com/office/drawing/2016/ink" xmlns:am3d="http://schemas.microsoft.com/office/drawing/2017/model3d" xmlns:o="urn:schemas-microsoft-com:office:office" xmlns:r="http://schemas.openxmlformats.org/officeDocument/2006/relationships" xmlns:m="http://schemas.openxmlformats.org/officeDocument/2006/math" xmlns:v="urn:schemas-microsoft-com:vml" xmlns:wp14="http://schemas.microsoft.com/office/word/2010/wordprocessingDrawing" xmlns:wp="http://schemas.openxmlformats.org/drawingml/2006/wordprocessingDrawing" xmlns:w10="urn:schemas-microsoft-com:office:word" xmlns:w="http://schemas.openxmlformats.org/wordprocessingml/2006/main" xmlns:w14="http://schemas.microsoft.com/office/word/2010/wordml" xmlns:w15="http://schemas.microsoft.com/office/word/2012/wordml" xmlns:w16cex="http://schemas.microsoft.com/office/word/2018/wordml/cex" xmlns:w16cid="http://schemas.microsoft.com/office/word/2016/wordml/cid" xmlns:w16="http://schemas.microsoft.com/office/word/2018/wordml" xmlns:w16se="http://schemas.microsoft.com/office/word/2015/wordml/symex" xmlns:wpg="http://schemas.microsoft.com/office/word/2010/wordprocessingGroup" xmlns:wpi="http://schemas.microsoft.com/office/word/2010/wordprocessingInk" xmlns:wne="http://schemas.microsoft.com/office/word/2006/wordml" xmlns:wps="http://schemas.microsoft.com/office/word/2010/wordprocessingShape" mc:Ignorable="w14 w15 w16se w16cid w16 w16cex wp14">
   <w:body>
     <w:p>
       <w:pPr>
@@ -82,14 +82,44 @@
         <w:rPr>
           <w:lang w:eastAsia="zh-CN"/>
         </w:rPr>
-        <w:t>No. 19, Beitucheng Western Road, Chaoyang Distr</w:t>
-      </w:r>
-      <w:r>
-        <w:rPr>
-          <w:lang w:eastAsia="zh-CN"/>
-        </w:rPr>
-        <w:t>ict, 100029, Beijing, P.R.China</w:t>
-      </w:r>
+        <w:t xml:space="preserve">No. 19, </w:t>
+      </w:r>
+      <w:proofErr w:type="spellStart"/>
+      <w:r>
+        <w:rPr>
+          <w:lang w:eastAsia="zh-CN"/>
+        </w:rPr>
+        <w:t>Beitucheng</w:t>
+      </w:r>
+      <w:proofErr w:type="spellEnd"/>
+      <w:r>
+        <w:rPr>
+          <w:lang w:eastAsia="zh-CN"/>
+        </w:rPr>
+        <w:t xml:space="preserve"> Western Road, Chaoyang Distr</w:t>
+      </w:r>
+      <w:r>
+        <w:rPr>
+          <w:lang w:eastAsia="zh-CN"/>
+        </w:rPr>
+        <w:t xml:space="preserve">ict, 100029, Beijing, </w:t>
+      </w:r>
+      <w:proofErr w:type="spellStart"/>
+      <w:r>
+        <w:rPr>
+          <w:lang w:eastAsia="zh-CN"/>
+        </w:rPr>
+        <w:t>P.</w:t>
+      </w:r>
+      <w:proofErr w:type="gramStart"/>
+      <w:r>
+        <w:rPr>
+          <w:lang w:eastAsia="zh-CN"/>
+        </w:rPr>
+        <w:t>R.China</w:t>
+      </w:r>
+      <w:proofErr w:type="spellEnd"/>
+      <w:proofErr w:type="gramEnd"/>
     </w:p>
     <w:p>
       <w:pPr>
@@ -107,12 +137,18 @@
       <w:hyperlink r:id="rId6" w:history="1">
         <w:r>
           <w:rPr>
-            <w:rStyle w:val="Hyperlink"/>
+            <w:rStyle w:val="a3"/>
             <w:lang w:eastAsia="zh-CN"/>
           </w:rPr>
-          <w:t>wangkai@mail.iggcas.ac.cn</w:t>
+          <w:t>wangkai185@mails.ucas.ac.cn</w:t>
         </w:r>
       </w:hyperlink>
+      <w:r>
+        <w:rPr>
+          <w:lang w:eastAsia="zh-CN"/>
+        </w:rPr>
+        <w:t xml:space="preserve"> </w:t>
+      </w:r>
       <w:r>
         <w:rPr>
           <w:lang w:eastAsia="zh-CN"/>
@@ -128,10 +164,10 @@
       <w:hyperlink r:id="rId7" w:history="1">
         <w:r>
           <w:rPr>
-            <w:rStyle w:val="Hyperlink"/>
+            <w:rStyle w:val="a3"/>
             <w:lang w:eastAsia="zh-CN"/>
           </w:rPr>
-          <w:t>https://geokylin.github.io/html/Academic.html</w:t>
+          <w:t>https://geokylin.github.io/Academic</w:t>
         </w:r>
       </w:hyperlink>
     </w:p>
@@ -344,8 +380,16 @@
               <w:rPr>
                 <w:lang w:eastAsia="zh-CN"/>
               </w:rPr>
-              <w:t>A/Prof. Wei Wei</w:t>
-            </w:r>
+              <w:t xml:space="preserve">A/Prof. Wei </w:t>
+            </w:r>
+            <w:proofErr w:type="spellStart"/>
+            <w:r>
+              <w:rPr>
+                <w:lang w:eastAsia="zh-CN"/>
+              </w:rPr>
+              <w:t>Wei</w:t>
+            </w:r>
+            <w:proofErr w:type="spellEnd"/>
             <w:r>
               <w:rPr>
                 <w:rFonts w:hint="eastAsia"/>
@@ -463,7 +507,23 @@
                 <w:rFonts w:hint="eastAsia"/>
                 <w:lang w:eastAsia="zh-CN"/>
               </w:rPr>
-              <w:t xml:space="preserve"> Prof. Peimin Zhu</w:t>
+              <w:t xml:space="preserve"> Prof. </w:t>
+            </w:r>
+            <w:proofErr w:type="spellStart"/>
+            <w:r>
+              <w:rPr>
+                <w:rFonts w:hint="eastAsia"/>
+                <w:lang w:eastAsia="zh-CN"/>
+              </w:rPr>
+              <w:t>Peimin</w:t>
+            </w:r>
+            <w:proofErr w:type="spellEnd"/>
+            <w:r>
+              <w:rPr>
+                <w:rFonts w:hint="eastAsia"/>
+                <w:lang w:eastAsia="zh-CN"/>
+              </w:rPr>
+              <w:t xml:space="preserve"> Zhu</w:t>
             </w:r>
             <w:r>
               <w:rPr>
@@ -946,21 +1006,7 @@
                 <w:rFonts w:hint="eastAsia"/>
                 <w:lang w:eastAsia="zh-CN"/>
               </w:rPr>
-              <w:t xml:space="preserve"> on</w:t>
-            </w:r>
-            <w:r>
-              <w:rPr>
-                <w:rFonts w:hint="eastAsia"/>
-                <w:lang w:eastAsia="zh-CN"/>
-              </w:rPr>
-              <w:t xml:space="preserve"> smartphone</w:t>
-            </w:r>
-            <w:r>
-              <w:rPr>
-                <w:rFonts w:hint="eastAsia"/>
-                <w:lang w:eastAsia="zh-CN"/>
-              </w:rPr>
-              <w:t>s</w:t>
+              <w:t xml:space="preserve"> on smartphones</w:t>
             </w:r>
             <w:r>
               <w:rPr>
@@ -1031,7 +1077,7 @@
     </w:tbl>
     <w:p>
       <w:pPr>
-        <w:ind w:left="420" w:hangingChars="150" w:hanging="420"/>
+        <w:ind w:left="422" w:hangingChars="150" w:hanging="422"/>
         <w:outlineLvl w:val="0"/>
         <w:rPr>
           <w:b/>
@@ -1544,7 +1590,7 @@
     </w:tbl>
     <w:p>
       <w:pPr>
-        <w:ind w:left="420" w:hangingChars="150" w:hanging="420"/>
+        <w:ind w:left="422" w:hangingChars="150" w:hanging="422"/>
         <w:outlineLvl w:val="0"/>
         <w:rPr>
           <w:b/>
@@ -1736,8 +1782,23 @@
         <w:rPr>
           <w:lang w:eastAsia="zh-CN"/>
         </w:rPr>
-        <w:t xml:space="preserve">Field Theory; Geomagnetism; Geoelectricity; </w:t>
-      </w:r>
+        <w:t xml:space="preserve">Field Theory; Geomagnetism; </w:t>
+      </w:r>
+      <w:proofErr w:type="spellStart"/>
+      <w:r>
+        <w:rPr>
+          <w:lang w:eastAsia="zh-CN"/>
+        </w:rPr>
+        <w:t>Geoelectricity</w:t>
+      </w:r>
+      <w:proofErr w:type="spellEnd"/>
+      <w:r>
+        <w:rPr>
+          <w:lang w:eastAsia="zh-CN"/>
+        </w:rPr>
+        <w:t xml:space="preserve">; </w:t>
+      </w:r>
+      <w:proofErr w:type="spellStart"/>
       <w:r>
         <w:rPr>
           <w:rFonts w:hint="eastAsia"/>
@@ -1745,6 +1806,7 @@
         </w:rPr>
         <w:t>Gravitology</w:t>
       </w:r>
+      <w:proofErr w:type="spellEnd"/>
       <w:r>
         <w:rPr>
           <w:lang w:eastAsia="zh-CN"/>
@@ -1832,7 +1894,7 @@
     </w:p>
     <w:tbl>
       <w:tblPr>
-        <w:tblStyle w:val="TableGrid"/>
+        <w:tblStyle w:val="a5"/>
         <w:tblW w:w="9214" w:type="dxa"/>
         <w:tblBorders>
           <w:top w:val="none" w:sz="0" w:space="0" w:color="auto"/>
@@ -2034,8 +2096,6 @@
             <w:r>
               <w:t>, Java, Swift</w:t>
             </w:r>
-            <w:bookmarkStart w:id="0" w:name="_GoBack"/>
-            <w:bookmarkEnd w:id="0"/>
             <w:r>
               <w:rPr>
                 <w:rFonts w:hint="eastAsia"/>
@@ -2165,8 +2225,33 @@
                 <w:rFonts w:hint="eastAsia"/>
                 <w:lang w:eastAsia="zh-CN"/>
               </w:rPr>
-              <w:t>, ObsPy, TauP</w:t>
-            </w:r>
+              <w:t xml:space="preserve">, </w:t>
+            </w:r>
+            <w:proofErr w:type="spellStart"/>
+            <w:r>
+              <w:rPr>
+                <w:rFonts w:hint="eastAsia"/>
+                <w:lang w:eastAsia="zh-CN"/>
+              </w:rPr>
+              <w:t>ObsPy</w:t>
+            </w:r>
+            <w:proofErr w:type="spellEnd"/>
+            <w:r>
+              <w:rPr>
+                <w:rFonts w:hint="eastAsia"/>
+                <w:lang w:eastAsia="zh-CN"/>
+              </w:rPr>
+              <w:t xml:space="preserve">, </w:t>
+            </w:r>
+            <w:proofErr w:type="spellStart"/>
+            <w:r>
+              <w:rPr>
+                <w:rFonts w:hint="eastAsia"/>
+                <w:lang w:eastAsia="zh-CN"/>
+              </w:rPr>
+              <w:t>TauP</w:t>
+            </w:r>
+            <w:proofErr w:type="spellEnd"/>
             <w:r>
               <w:rPr>
                 <w:rFonts w:hint="eastAsia"/>
@@ -2237,7 +2322,7 @@
 </file>
 
 <file path=word/endnotes.xml><?xml version="1.0" encoding="utf-8"?>
-<w:endnotes xmlns:wpc="http://schemas.microsoft.com/office/word/2010/wordprocessingCanvas" xmlns:mo="http://schemas.microsoft.com/office/mac/office/2008/main" xmlns:mc="http://schemas.openxmlformats.org/markup-compatibility/2006" xmlns:mv="urn:schemas-microsoft-com:mac:vml" xmlns:o="urn:schemas-microsoft-com:office:office" xmlns:r="http://schemas.openxmlformats.org/officeDocument/2006/relationships" xmlns:m="http://schemas.openxmlformats.org/officeDocument/2006/math" xmlns:v="urn:schemas-microsoft-com:vml" xmlns:wp14="http://schemas.microsoft.com/office/word/2010/wordprocessingDrawing" xmlns:wp="http://schemas.openxmlformats.org/drawingml/2006/wordprocessingDrawing" xmlns:w10="urn:schemas-microsoft-com:office:word" xmlns:w="http://schemas.openxmlformats.org/wordprocessingml/2006/main" xmlns:w14="http://schemas.microsoft.com/office/word/2010/wordml" xmlns:w15="http://schemas.microsoft.com/office/word/2012/wordml" xmlns:wpg="http://schemas.microsoft.com/office/word/2010/wordprocessingGroup" xmlns:wpi="http://schemas.microsoft.com/office/word/2010/wordprocessingInk" xmlns:wne="http://schemas.microsoft.com/office/word/2006/wordml" xmlns:wps="http://schemas.microsoft.com/office/word/2010/wordprocessingShape" mc:Ignorable="w14 w15 wp14">
+<w:endnotes xmlns:wpc="http://schemas.microsoft.com/office/word/2010/wordprocessingCanvas" xmlns:cx="http://schemas.microsoft.com/office/drawing/2014/chartex" xmlns:cx1="http://schemas.microsoft.com/office/drawing/2015/9/8/chartex" xmlns:cx2="http://schemas.microsoft.com/office/drawing/2015/10/21/chartex" xmlns:cx3="http://schemas.microsoft.com/office/drawing/2016/5/9/chartex" xmlns:cx4="http://schemas.microsoft.com/office/drawing/2016/5/10/chartex" xmlns:cx5="http://schemas.microsoft.com/office/drawing/2016/5/11/chartex" xmlns:cx6="http://schemas.microsoft.com/office/drawing/2016/5/12/chartex" xmlns:cx7="http://schemas.microsoft.com/office/drawing/2016/5/13/chartex" xmlns:cx8="http://schemas.microsoft.com/office/drawing/2016/5/14/chartex" xmlns:mc="http://schemas.openxmlformats.org/markup-compatibility/2006" xmlns:aink="http://schemas.microsoft.com/office/drawing/2016/ink" xmlns:am3d="http://schemas.microsoft.com/office/drawing/2017/model3d" xmlns:o="urn:schemas-microsoft-com:office:office" xmlns:r="http://schemas.openxmlformats.org/officeDocument/2006/relationships" xmlns:m="http://schemas.openxmlformats.org/officeDocument/2006/math" xmlns:v="urn:schemas-microsoft-com:vml" xmlns:wp14="http://schemas.microsoft.com/office/word/2010/wordprocessingDrawing" xmlns:wp="http://schemas.openxmlformats.org/drawingml/2006/wordprocessingDrawing" xmlns:w10="urn:schemas-microsoft-com:office:word" xmlns:w="http://schemas.openxmlformats.org/wordprocessingml/2006/main" xmlns:w14="http://schemas.microsoft.com/office/word/2010/wordml" xmlns:w15="http://schemas.microsoft.com/office/word/2012/wordml" xmlns:w16cex="http://schemas.microsoft.com/office/word/2018/wordml/cex" xmlns:w16cid="http://schemas.microsoft.com/office/word/2016/wordml/cid" xmlns:w16="http://schemas.microsoft.com/office/word/2018/wordml" xmlns:w16se="http://schemas.microsoft.com/office/word/2015/wordml/symex" xmlns:wpg="http://schemas.microsoft.com/office/word/2010/wordprocessingGroup" xmlns:wpi="http://schemas.microsoft.com/office/word/2010/wordprocessingInk" xmlns:wne="http://schemas.microsoft.com/office/word/2006/wordml" xmlns:wps="http://schemas.microsoft.com/office/word/2010/wordprocessingShape" mc:Ignorable="w14 w15 w16se w16cid w16 w16cex wp14">
   <w:endnote w:type="separator" w:id="-1">
     <w:p>
       <w:r>
@@ -2256,47 +2341,47 @@
 </file>
 
 <file path=word/footer1.xml><?xml version="1.0" encoding="utf-8"?>
-<w:ftr xmlns:wpc="http://schemas.microsoft.com/office/word/2010/wordprocessingCanvas" xmlns:mo="http://schemas.microsoft.com/office/mac/office/2008/main" xmlns:mc="http://schemas.openxmlformats.org/markup-compatibility/2006" xmlns:mv="urn:schemas-microsoft-com:mac:vml" xmlns:o="urn:schemas-microsoft-com:office:office" xmlns:r="http://schemas.openxmlformats.org/officeDocument/2006/relationships" xmlns:m="http://schemas.openxmlformats.org/officeDocument/2006/math" xmlns:v="urn:schemas-microsoft-com:vml" xmlns:wp14="http://schemas.microsoft.com/office/word/2010/wordprocessingDrawing" xmlns:wp="http://schemas.openxmlformats.org/drawingml/2006/wordprocessingDrawing" xmlns:w10="urn:schemas-microsoft-com:office:word" xmlns:w="http://schemas.openxmlformats.org/wordprocessingml/2006/main" xmlns:w14="http://schemas.microsoft.com/office/word/2010/wordml" xmlns:w15="http://schemas.microsoft.com/office/word/2012/wordml" xmlns:wpg="http://schemas.microsoft.com/office/word/2010/wordprocessingGroup" xmlns:wpi="http://schemas.microsoft.com/office/word/2010/wordprocessingInk" xmlns:wne="http://schemas.microsoft.com/office/word/2006/wordml" xmlns:wps="http://schemas.microsoft.com/office/word/2010/wordprocessingShape" mc:Ignorable="w14 w15 wp14">
+<w:ftr xmlns:wpc="http://schemas.microsoft.com/office/word/2010/wordprocessingCanvas" xmlns:cx="http://schemas.microsoft.com/office/drawing/2014/chartex" xmlns:cx1="http://schemas.microsoft.com/office/drawing/2015/9/8/chartex" xmlns:cx2="http://schemas.microsoft.com/office/drawing/2015/10/21/chartex" xmlns:cx3="http://schemas.microsoft.com/office/drawing/2016/5/9/chartex" xmlns:cx4="http://schemas.microsoft.com/office/drawing/2016/5/10/chartex" xmlns:cx5="http://schemas.microsoft.com/office/drawing/2016/5/11/chartex" xmlns:cx6="http://schemas.microsoft.com/office/drawing/2016/5/12/chartex" xmlns:cx7="http://schemas.microsoft.com/office/drawing/2016/5/13/chartex" xmlns:cx8="http://schemas.microsoft.com/office/drawing/2016/5/14/chartex" xmlns:mc="http://schemas.openxmlformats.org/markup-compatibility/2006" xmlns:aink="http://schemas.microsoft.com/office/drawing/2016/ink" xmlns:am3d="http://schemas.microsoft.com/office/drawing/2017/model3d" xmlns:o="urn:schemas-microsoft-com:office:office" xmlns:r="http://schemas.openxmlformats.org/officeDocument/2006/relationships" xmlns:m="http://schemas.openxmlformats.org/officeDocument/2006/math" xmlns:v="urn:schemas-microsoft-com:vml" xmlns:wp14="http://schemas.microsoft.com/office/word/2010/wordprocessingDrawing" xmlns:wp="http://schemas.openxmlformats.org/drawingml/2006/wordprocessingDrawing" xmlns:w10="urn:schemas-microsoft-com:office:word" xmlns:w="http://schemas.openxmlformats.org/wordprocessingml/2006/main" xmlns:w14="http://schemas.microsoft.com/office/word/2010/wordml" xmlns:w15="http://schemas.microsoft.com/office/word/2012/wordml" xmlns:w16cex="http://schemas.microsoft.com/office/word/2018/wordml/cex" xmlns:w16cid="http://schemas.microsoft.com/office/word/2016/wordml/cid" xmlns:w16="http://schemas.microsoft.com/office/word/2018/wordml" xmlns:w16se="http://schemas.microsoft.com/office/word/2015/wordml/symex" xmlns:wpg="http://schemas.microsoft.com/office/word/2010/wordprocessingGroup" xmlns:wpi="http://schemas.microsoft.com/office/word/2010/wordprocessingInk" xmlns:wne="http://schemas.microsoft.com/office/word/2006/wordml" xmlns:wps="http://schemas.microsoft.com/office/word/2010/wordprocessingShape" mc:Ignorable="w14 w15 w16se w16cid w16 w16cex wp14">
   <w:p>
     <w:pPr>
-      <w:pStyle w:val="Footer"/>
+      <w:pStyle w:val="a8"/>
       <w:framePr w:wrap="none" w:vAnchor="text" w:hAnchor="margin" w:xAlign="center" w:y="1"/>
       <w:rPr>
-        <w:rStyle w:val="PageNumber"/>
+        <w:rStyle w:val="aa"/>
       </w:rPr>
     </w:pPr>
     <w:r>
       <w:rPr>
-        <w:rStyle w:val="PageNumber"/>
+        <w:rStyle w:val="aa"/>
       </w:rPr>
       <w:fldChar w:fldCharType="begin"/>
     </w:r>
     <w:r>
       <w:rPr>
-        <w:rStyle w:val="PageNumber"/>
+        <w:rStyle w:val="aa"/>
       </w:rPr>
       <w:instrText xml:space="preserve">PAGE  </w:instrText>
     </w:r>
     <w:r>
       <w:rPr>
-        <w:rStyle w:val="PageNumber"/>
+        <w:rStyle w:val="aa"/>
       </w:rPr>
       <w:fldChar w:fldCharType="end"/>
     </w:r>
   </w:p>
   <w:p>
     <w:pPr>
-      <w:pStyle w:val="Footer"/>
+      <w:pStyle w:val="a8"/>
     </w:pPr>
   </w:p>
 </w:ftr>
 </file>
 
 <file path=word/footer2.xml><?xml version="1.0" encoding="utf-8"?>
-<w:ftr xmlns:wpc="http://schemas.microsoft.com/office/word/2010/wordprocessingCanvas" xmlns:mo="http://schemas.microsoft.com/office/mac/office/2008/main" xmlns:mc="http://schemas.openxmlformats.org/markup-compatibility/2006" xmlns:mv="urn:schemas-microsoft-com:mac:vml" xmlns:o="urn:schemas-microsoft-com:office:office" xmlns:r="http://schemas.openxmlformats.org/officeDocument/2006/relationships" xmlns:m="http://schemas.openxmlformats.org/officeDocument/2006/math" xmlns:v="urn:schemas-microsoft-com:vml" xmlns:wp14="http://schemas.microsoft.com/office/word/2010/wordprocessingDrawing" xmlns:wp="http://schemas.openxmlformats.org/drawingml/2006/wordprocessingDrawing" xmlns:w10="urn:schemas-microsoft-com:office:word" xmlns:w="http://schemas.openxmlformats.org/wordprocessingml/2006/main" xmlns:w14="http://schemas.microsoft.com/office/word/2010/wordml" xmlns:w15="http://schemas.microsoft.com/office/word/2012/wordml" xmlns:wpg="http://schemas.microsoft.com/office/word/2010/wordprocessingGroup" xmlns:wpi="http://schemas.microsoft.com/office/word/2010/wordprocessingInk" xmlns:wne="http://schemas.microsoft.com/office/word/2006/wordml" xmlns:wps="http://schemas.microsoft.com/office/word/2010/wordprocessingShape" mc:Ignorable="w14 w15 wp14">
+<w:ftr xmlns:wpc="http://schemas.microsoft.com/office/word/2010/wordprocessingCanvas" xmlns:cx="http://schemas.microsoft.com/office/drawing/2014/chartex" xmlns:cx1="http://schemas.microsoft.com/office/drawing/2015/9/8/chartex" xmlns:cx2="http://schemas.microsoft.com/office/drawing/2015/10/21/chartex" xmlns:cx3="http://schemas.microsoft.com/office/drawing/2016/5/9/chartex" xmlns:cx4="http://schemas.microsoft.com/office/drawing/2016/5/10/chartex" xmlns:cx5="http://schemas.microsoft.com/office/drawing/2016/5/11/chartex" xmlns:cx6="http://schemas.microsoft.com/office/drawing/2016/5/12/chartex" xmlns:cx7="http://schemas.microsoft.com/office/drawing/2016/5/13/chartex" xmlns:cx8="http://schemas.microsoft.com/office/drawing/2016/5/14/chartex" xmlns:mc="http://schemas.openxmlformats.org/markup-compatibility/2006" xmlns:aink="http://schemas.microsoft.com/office/drawing/2016/ink" xmlns:am3d="http://schemas.microsoft.com/office/drawing/2017/model3d" xmlns:o="urn:schemas-microsoft-com:office:office" xmlns:r="http://schemas.openxmlformats.org/officeDocument/2006/relationships" xmlns:m="http://schemas.openxmlformats.org/officeDocument/2006/math" xmlns:v="urn:schemas-microsoft-com:vml" xmlns:wp14="http://schemas.microsoft.com/office/word/2010/wordprocessingDrawing" xmlns:wp="http://schemas.openxmlformats.org/drawingml/2006/wordprocessingDrawing" xmlns:w10="urn:schemas-microsoft-com:office:word" xmlns:w="http://schemas.openxmlformats.org/wordprocessingml/2006/main" xmlns:w14="http://schemas.microsoft.com/office/word/2010/wordml" xmlns:w15="http://schemas.microsoft.com/office/word/2012/wordml" xmlns:w16cex="http://schemas.microsoft.com/office/word/2018/wordml/cex" xmlns:w16cid="http://schemas.microsoft.com/office/word/2016/wordml/cid" xmlns:w16="http://schemas.microsoft.com/office/word/2018/wordml" xmlns:w16se="http://schemas.microsoft.com/office/word/2015/wordml/symex" xmlns:wpg="http://schemas.microsoft.com/office/word/2010/wordprocessingGroup" xmlns:wpi="http://schemas.microsoft.com/office/word/2010/wordprocessingInk" xmlns:wne="http://schemas.microsoft.com/office/word/2006/wordml" xmlns:wps="http://schemas.microsoft.com/office/word/2010/wordprocessingShape" mc:Ignorable="w14 w15 w16se w16cid w16 w16cex wp14">
   <w:p>
     <w:pPr>
-      <w:pStyle w:val="Footer"/>
+      <w:pStyle w:val="a8"/>
       <w:tabs>
         <w:tab w:val="clear" w:pos="4680"/>
         <w:tab w:val="clear" w:pos="9360"/>
@@ -2349,7 +2434,7 @@
   </w:p>
   <w:p>
     <w:pPr>
-      <w:pStyle w:val="Footer"/>
+      <w:pStyle w:val="a8"/>
       <w:tabs>
         <w:tab w:val="clear" w:pos="4680"/>
         <w:tab w:val="clear" w:pos="9360"/>
@@ -2367,7 +2452,7 @@
 </file>
 
 <file path=word/footnotes.xml><?xml version="1.0" encoding="utf-8"?>
-<w:footnotes xmlns:wpc="http://schemas.microsoft.com/office/word/2010/wordprocessingCanvas" xmlns:mo="http://schemas.microsoft.com/office/mac/office/2008/main" xmlns:mc="http://schemas.openxmlformats.org/markup-compatibility/2006" xmlns:mv="urn:schemas-microsoft-com:mac:vml" xmlns:o="urn:schemas-microsoft-com:office:office" xmlns:r="http://schemas.openxmlformats.org/officeDocument/2006/relationships" xmlns:m="http://schemas.openxmlformats.org/officeDocument/2006/math" xmlns:v="urn:schemas-microsoft-com:vml" xmlns:wp14="http://schemas.microsoft.com/office/word/2010/wordprocessingDrawing" xmlns:wp="http://schemas.openxmlformats.org/drawingml/2006/wordprocessingDrawing" xmlns:w10="urn:schemas-microsoft-com:office:word" xmlns:w="http://schemas.openxmlformats.org/wordprocessingml/2006/main" xmlns:w14="http://schemas.microsoft.com/office/word/2010/wordml" xmlns:w15="http://schemas.microsoft.com/office/word/2012/wordml" xmlns:wpg="http://schemas.microsoft.com/office/word/2010/wordprocessingGroup" xmlns:wpi="http://schemas.microsoft.com/office/word/2010/wordprocessingInk" xmlns:wne="http://schemas.microsoft.com/office/word/2006/wordml" xmlns:wps="http://schemas.microsoft.com/office/word/2010/wordprocessingShape" mc:Ignorable="w14 w15 wp14">
+<w:footnotes xmlns:wpc="http://schemas.microsoft.com/office/word/2010/wordprocessingCanvas" xmlns:cx="http://schemas.microsoft.com/office/drawing/2014/chartex" xmlns:cx1="http://schemas.microsoft.com/office/drawing/2015/9/8/chartex" xmlns:cx2="http://schemas.microsoft.com/office/drawing/2015/10/21/chartex" xmlns:cx3="http://schemas.microsoft.com/office/drawing/2016/5/9/chartex" xmlns:cx4="http://schemas.microsoft.com/office/drawing/2016/5/10/chartex" xmlns:cx5="http://schemas.microsoft.com/office/drawing/2016/5/11/chartex" xmlns:cx6="http://schemas.microsoft.com/office/drawing/2016/5/12/chartex" xmlns:cx7="http://schemas.microsoft.com/office/drawing/2016/5/13/chartex" xmlns:cx8="http://schemas.microsoft.com/office/drawing/2016/5/14/chartex" xmlns:mc="http://schemas.openxmlformats.org/markup-compatibility/2006" xmlns:aink="http://schemas.microsoft.com/office/drawing/2016/ink" xmlns:am3d="http://schemas.microsoft.com/office/drawing/2017/model3d" xmlns:o="urn:schemas-microsoft-com:office:office" xmlns:r="http://schemas.openxmlformats.org/officeDocument/2006/relationships" xmlns:m="http://schemas.openxmlformats.org/officeDocument/2006/math" xmlns:v="urn:schemas-microsoft-com:vml" xmlns:wp14="http://schemas.microsoft.com/office/word/2010/wordprocessingDrawing" xmlns:wp="http://schemas.openxmlformats.org/drawingml/2006/wordprocessingDrawing" xmlns:w10="urn:schemas-microsoft-com:office:word" xmlns:w="http://schemas.openxmlformats.org/wordprocessingml/2006/main" xmlns:w14="http://schemas.microsoft.com/office/word/2010/wordml" xmlns:w15="http://schemas.microsoft.com/office/word/2012/wordml" xmlns:w16cex="http://schemas.microsoft.com/office/word/2018/wordml/cex" xmlns:w16cid="http://schemas.microsoft.com/office/word/2016/wordml/cid" xmlns:w16="http://schemas.microsoft.com/office/word/2018/wordml" xmlns:w16se="http://schemas.microsoft.com/office/word/2015/wordml/symex" xmlns:wpg="http://schemas.microsoft.com/office/word/2010/wordprocessingGroup" xmlns:wpi="http://schemas.microsoft.com/office/word/2010/wordprocessingInk" xmlns:wne="http://schemas.microsoft.com/office/word/2006/wordml" xmlns:wps="http://schemas.microsoft.com/office/word/2010/wordprocessingShape" mc:Ignorable="w14 w15 w16se w16cid w16 w16cex wp14">
   <w:footnote w:type="separator" w:id="-1">
     <w:p>
       <w:r>
@@ -2386,10 +2471,10 @@
 </file>
 
 <file path=word/header1.xml><?xml version="1.0" encoding="utf-8"?>
-<w:hdr xmlns:wpc="http://schemas.microsoft.com/office/word/2010/wordprocessingCanvas" xmlns:mo="http://schemas.microsoft.com/office/mac/office/2008/main" xmlns:mc="http://schemas.openxmlformats.org/markup-compatibility/2006" xmlns:mv="urn:schemas-microsoft-com:mac:vml" xmlns:o="urn:schemas-microsoft-com:office:office" xmlns:r="http://schemas.openxmlformats.org/officeDocument/2006/relationships" xmlns:m="http://schemas.openxmlformats.org/officeDocument/2006/math" xmlns:v="urn:schemas-microsoft-com:vml" xmlns:wp14="http://schemas.microsoft.com/office/word/2010/wordprocessingDrawing" xmlns:wp="http://schemas.openxmlformats.org/drawingml/2006/wordprocessingDrawing" xmlns:w10="urn:schemas-microsoft-com:office:word" xmlns:w="http://schemas.openxmlformats.org/wordprocessingml/2006/main" xmlns:w14="http://schemas.microsoft.com/office/word/2010/wordml" xmlns:w15="http://schemas.microsoft.com/office/word/2012/wordml" xmlns:wpg="http://schemas.microsoft.com/office/word/2010/wordprocessingGroup" xmlns:wpi="http://schemas.microsoft.com/office/word/2010/wordprocessingInk" xmlns:wne="http://schemas.microsoft.com/office/word/2006/wordml" xmlns:wps="http://schemas.microsoft.com/office/word/2010/wordprocessingShape" mc:Ignorable="w14 w15 wp14">
+<w:hdr xmlns:wpc="http://schemas.microsoft.com/office/word/2010/wordprocessingCanvas" xmlns:cx="http://schemas.microsoft.com/office/drawing/2014/chartex" xmlns:cx1="http://schemas.microsoft.com/office/drawing/2015/9/8/chartex" xmlns:cx2="http://schemas.microsoft.com/office/drawing/2015/10/21/chartex" xmlns:cx3="http://schemas.microsoft.com/office/drawing/2016/5/9/chartex" xmlns:cx4="http://schemas.microsoft.com/office/drawing/2016/5/10/chartex" xmlns:cx5="http://schemas.microsoft.com/office/drawing/2016/5/11/chartex" xmlns:cx6="http://schemas.microsoft.com/office/drawing/2016/5/12/chartex" xmlns:cx7="http://schemas.microsoft.com/office/drawing/2016/5/13/chartex" xmlns:cx8="http://schemas.microsoft.com/office/drawing/2016/5/14/chartex" xmlns:mc="http://schemas.openxmlformats.org/markup-compatibility/2006" xmlns:aink="http://schemas.microsoft.com/office/drawing/2016/ink" xmlns:am3d="http://schemas.microsoft.com/office/drawing/2017/model3d" xmlns:o="urn:schemas-microsoft-com:office:office" xmlns:r="http://schemas.openxmlformats.org/officeDocument/2006/relationships" xmlns:m="http://schemas.openxmlformats.org/officeDocument/2006/math" xmlns:v="urn:schemas-microsoft-com:vml" xmlns:wp14="http://schemas.microsoft.com/office/word/2010/wordprocessingDrawing" xmlns:wp="http://schemas.openxmlformats.org/drawingml/2006/wordprocessingDrawing" xmlns:w10="urn:schemas-microsoft-com:office:word" xmlns:w="http://schemas.openxmlformats.org/wordprocessingml/2006/main" xmlns:w14="http://schemas.microsoft.com/office/word/2010/wordml" xmlns:w15="http://schemas.microsoft.com/office/word/2012/wordml" xmlns:w16cex="http://schemas.microsoft.com/office/word/2018/wordml/cex" xmlns:w16cid="http://schemas.microsoft.com/office/word/2016/wordml/cid" xmlns:w16="http://schemas.microsoft.com/office/word/2018/wordml" xmlns:w16se="http://schemas.microsoft.com/office/word/2015/wordml/symex" xmlns:wpg="http://schemas.microsoft.com/office/word/2010/wordprocessingGroup" xmlns:wpi="http://schemas.microsoft.com/office/word/2010/wordprocessingInk" xmlns:wne="http://schemas.microsoft.com/office/word/2006/wordml" xmlns:wps="http://schemas.microsoft.com/office/word/2010/wordprocessingShape" mc:Ignorable="w14 w15 w16se w16cid w16 w16cex wp14">
   <w:p>
     <w:pPr>
-      <w:pStyle w:val="Header"/>
+      <w:pStyle w:val="a6"/>
       <w:jc w:val="center"/>
       <w:rPr>
         <w:i/>
@@ -2462,7 +2547,7 @@
 </file>
 
 <file path=word/styles.xml><?xml version="1.0" encoding="utf-8"?>
-<w:styles xmlns:mc="http://schemas.openxmlformats.org/markup-compatibility/2006" xmlns:r="http://schemas.openxmlformats.org/officeDocument/2006/relationships" xmlns:w="http://schemas.openxmlformats.org/wordprocessingml/2006/main" xmlns:w14="http://schemas.microsoft.com/office/word/2010/wordml" xmlns:w15="http://schemas.microsoft.com/office/word/2012/wordml" mc:Ignorable="w14 w15">
+<w:styles xmlns:mc="http://schemas.openxmlformats.org/markup-compatibility/2006" xmlns:r="http://schemas.openxmlformats.org/officeDocument/2006/relationships" xmlns:w="http://schemas.openxmlformats.org/wordprocessingml/2006/main" xmlns:w14="http://schemas.microsoft.com/office/word/2010/wordml" xmlns:w15="http://schemas.microsoft.com/office/word/2012/wordml" xmlns:w16cex="http://schemas.microsoft.com/office/word/2018/wordml/cex" xmlns:w16cid="http://schemas.microsoft.com/office/word/2016/wordml/cid" xmlns:w16="http://schemas.microsoft.com/office/word/2018/wordml" xmlns:w16se="http://schemas.microsoft.com/office/word/2015/wordml/symex" mc:Ignorable="w14 w15 w16se w16cid w16 w16cex">
   <w:docDefaults>
     <w:rPrDefault>
       <w:rPr>
@@ -2474,7 +2559,7 @@
     </w:rPrDefault>
     <w:pPrDefault/>
   </w:docDefaults>
-  <w:latentStyles w:defLockedState="0" w:defUIPriority="99" w:defSemiHidden="0" w:defUnhideWhenUsed="0" w:defQFormat="0" w:count="382">
+  <w:latentStyles w:defLockedState="0" w:defUIPriority="99" w:defSemiHidden="0" w:defUnhideWhenUsed="0" w:defQFormat="0" w:count="376">
     <w:lsdException w:name="Normal" w:uiPriority="0" w:qFormat="1"/>
     <w:lsdException w:name="heading 1" w:uiPriority="9" w:qFormat="1"/>
     <w:lsdException w:name="heading 2" w:semiHidden="1" w:uiPriority="9" w:unhideWhenUsed="1" w:qFormat="1"/>
@@ -2631,15 +2716,6 @@
     <w:lsdException w:name="Balloon Text" w:semiHidden="1" w:unhideWhenUsed="1"/>
     <w:lsdException w:name="Table Grid" w:uiPriority="39"/>
     <w:lsdException w:name="Table Theme" w:semiHidden="1" w:unhideWhenUsed="1"/>
-    <w:lsdException w:name="Note Level 1" w:semiHidden="1" w:unhideWhenUsed="1"/>
-    <w:lsdException w:name="Note Level 2" w:semiHidden="1" w:unhideWhenUsed="1"/>
-    <w:lsdException w:name="Note Level 3" w:semiHidden="1" w:unhideWhenUsed="1"/>
-    <w:lsdException w:name="Note Level 4" w:semiHidden="1" w:unhideWhenUsed="1"/>
-    <w:lsdException w:name="Note Level 5" w:semiHidden="1" w:unhideWhenUsed="1"/>
-    <w:lsdException w:name="Note Level 6" w:semiHidden="1" w:unhideWhenUsed="1"/>
-    <w:lsdException w:name="Note Level 7" w:semiHidden="1" w:unhideWhenUsed="1"/>
-    <w:lsdException w:name="Note Level 8" w:semiHidden="1" w:unhideWhenUsed="1"/>
-    <w:lsdException w:name="Note Level 9" w:semiHidden="1" w:unhideWhenUsed="1"/>
     <w:lsdException w:name="Placeholder Text" w:semiHidden="1"/>
     <w:lsdException w:name="No Spacing" w:uiPriority="1" w:qFormat="1"/>
     <w:lsdException w:name="Light Shading" w:uiPriority="60"/>
@@ -2858,17 +2934,17 @@
     <w:lsdException w:name="Mention" w:semiHidden="1" w:unhideWhenUsed="1"/>
     <w:lsdException w:name="Smart Hyperlink" w:semiHidden="1" w:unhideWhenUsed="1"/>
   </w:latentStyles>
-  <w:style w:type="paragraph" w:default="1" w:styleId="Normal">
+  <w:style w:type="paragraph" w:default="1" w:styleId="a">
     <w:name w:val="Normal"/>
     <w:qFormat/>
   </w:style>
-  <w:style w:type="character" w:default="1" w:styleId="DefaultParagraphFont">
+  <w:style w:type="character" w:default="1" w:styleId="a0">
     <w:name w:val="Default Paragraph Font"/>
     <w:uiPriority w:val="1"/>
     <w:semiHidden/>
     <w:unhideWhenUsed/>
   </w:style>
-  <w:style w:type="table" w:default="1" w:styleId="TableNormal">
+  <w:style w:type="table" w:default="1" w:styleId="a1">
     <w:name w:val="Normal Table"/>
     <w:uiPriority w:val="99"/>
     <w:semiHidden/>
@@ -2883,15 +2959,15 @@
       </w:tblCellMar>
     </w:tblPr>
   </w:style>
-  <w:style w:type="numbering" w:default="1" w:styleId="NoList">
+  <w:style w:type="numbering" w:default="1" w:styleId="a2">
     <w:name w:val="No List"/>
     <w:uiPriority w:val="99"/>
     <w:semiHidden/>
     <w:unhideWhenUsed/>
   </w:style>
-  <w:style w:type="character" w:styleId="Hyperlink">
+  <w:style w:type="character" w:styleId="a3">
     <w:name w:val="Hyperlink"/>
-    <w:basedOn w:val="DefaultParagraphFont"/>
+    <w:basedOn w:val="a0"/>
     <w:uiPriority w:val="99"/>
     <w:unhideWhenUsed/>
     <w:rsid w:val="00187BBF"/>
@@ -2900,9 +2976,9 @@
       <w:u w:val="single"/>
     </w:rPr>
   </w:style>
-  <w:style w:type="character" w:styleId="FollowedHyperlink">
+  <w:style w:type="character" w:styleId="a4">
     <w:name w:val="FollowedHyperlink"/>
-    <w:basedOn w:val="DefaultParagraphFont"/>
+    <w:basedOn w:val="a0"/>
     <w:uiPriority w:val="99"/>
     <w:semiHidden/>
     <w:unhideWhenUsed/>
@@ -2912,13 +2988,12 @@
       <w:u w:val="single"/>
     </w:rPr>
   </w:style>
-  <w:style w:type="table" w:styleId="TableGrid">
+  <w:style w:type="table" w:styleId="a5">
     <w:name w:val="Table Grid"/>
-    <w:basedOn w:val="TableNormal"/>
+    <w:basedOn w:val="a1"/>
     <w:uiPriority w:val="39"/>
     <w:rsid w:val="008B4742"/>
     <w:tblPr>
-      <w:tblInd w:w="0" w:type="dxa"/>
       <w:tblBorders>
         <w:top w:val="single" w:sz="4" w:space="0" w:color="auto"/>
         <w:left w:val="single" w:sz="4" w:space="0" w:color="auto"/>
@@ -2927,18 +3002,12 @@
         <w:insideH w:val="single" w:sz="4" w:space="0" w:color="auto"/>
         <w:insideV w:val="single" w:sz="4" w:space="0" w:color="auto"/>
       </w:tblBorders>
-      <w:tblCellMar>
-        <w:top w:w="0" w:type="dxa"/>
-        <w:left w:w="108" w:type="dxa"/>
-        <w:bottom w:w="0" w:type="dxa"/>
-        <w:right w:w="108" w:type="dxa"/>
-      </w:tblCellMar>
     </w:tblPr>
   </w:style>
-  <w:style w:type="paragraph" w:styleId="Header">
+  <w:style w:type="paragraph" w:styleId="a6">
     <w:name w:val="header"/>
-    <w:basedOn w:val="Normal"/>
-    <w:link w:val="HeaderChar"/>
+    <w:basedOn w:val="a"/>
+    <w:link w:val="a7"/>
     <w:uiPriority w:val="99"/>
     <w:unhideWhenUsed/>
     <w:rsid w:val="00EA03CA"/>
@@ -2949,17 +3018,17 @@
       </w:tabs>
     </w:pPr>
   </w:style>
-  <w:style w:type="character" w:customStyle="1" w:styleId="HeaderChar">
-    <w:name w:val="Header Char"/>
-    <w:basedOn w:val="DefaultParagraphFont"/>
-    <w:link w:val="Header"/>
+  <w:style w:type="character" w:customStyle="1" w:styleId="a7">
+    <w:name w:val="页眉 字符"/>
+    <w:basedOn w:val="a0"/>
+    <w:link w:val="a6"/>
     <w:uiPriority w:val="99"/>
     <w:rsid w:val="00EA03CA"/>
   </w:style>
-  <w:style w:type="paragraph" w:styleId="Footer">
+  <w:style w:type="paragraph" w:styleId="a8">
     <w:name w:val="footer"/>
-    <w:basedOn w:val="Normal"/>
-    <w:link w:val="FooterChar"/>
+    <w:basedOn w:val="a"/>
+    <w:link w:val="a9"/>
     <w:uiPriority w:val="99"/>
     <w:unhideWhenUsed/>
     <w:rsid w:val="00EA03CA"/>
@@ -2970,20 +3039,30 @@
       </w:tabs>
     </w:pPr>
   </w:style>
-  <w:style w:type="character" w:customStyle="1" w:styleId="FooterChar">
-    <w:name w:val="Footer Char"/>
-    <w:basedOn w:val="DefaultParagraphFont"/>
-    <w:link w:val="Footer"/>
+  <w:style w:type="character" w:customStyle="1" w:styleId="a9">
+    <w:name w:val="页脚 字符"/>
+    <w:basedOn w:val="a0"/>
+    <w:link w:val="a8"/>
     <w:uiPriority w:val="99"/>
     <w:rsid w:val="00EA03CA"/>
   </w:style>
-  <w:style w:type="character" w:styleId="PageNumber">
+  <w:style w:type="character" w:styleId="aa">
     <w:name w:val="page number"/>
-    <w:basedOn w:val="DefaultParagraphFont"/>
+    <w:basedOn w:val="a0"/>
     <w:uiPriority w:val="99"/>
     <w:semiHidden/>
     <w:unhideWhenUsed/>
     <w:rsid w:val="007633B3"/>
+  </w:style>
+  <w:style w:type="character" w:styleId="ab">
+    <w:name w:val="Unresolved Mention"/>
+    <w:basedOn w:val="a0"/>
+    <w:uiPriority w:val="99"/>
+    <w:rsid w:val="00F47061"/>
+    <w:rPr>
+      <w:color w:val="605E5C"/>
+      <w:shd w:val="clear" w:color="auto" w:fill="E1DFDD"/>
+    </w:rPr>
   </w:style>
 </w:styles>
 </file>

</xml_diff>